<commit_message>
Calculating joint angle between palm and  fingers
update protocol: merging step added; fitting palm markers into a plane;
new data with whole hand markers acquired but suffering from the marker
switching problem.
</commit_message>
<xml_diff>
--- a/Protocol for recording with Motive.docx
+++ b/Protocol for recording with Motive.docx
@@ -102,14 +102,10 @@
         </w:numPr>
       </w:pPr>
       <w:r>
-        <w:t xml:space="preserve">Label the default markers with the marker labels in the marker set </w:t>
-      </w:r>
-      <w:r>
-        <w:t>you create</w:t>
-      </w:r>
-      <w:r>
-        <w:t xml:space="preserve"> in Step 3.</w:t>
-      </w:r>
+        <w:t>If Step 5 yields more traces than the actual number of markers, then we need to merge the traces for the same marker together manually.</w:t>
+      </w:r>
+      <w:bookmarkStart w:id="0" w:name="_GoBack"/>
+      <w:bookmarkEnd w:id="0"/>
     </w:p>
     <w:p>
       <w:pPr>
@@ -120,10 +116,20 @@
         </w:numPr>
       </w:pPr>
       <w:r>
+        <w:t>Label the default markers with the marker labels in the marker set you create in Step 3.</w:t>
+      </w:r>
+    </w:p>
+    <w:p>
+      <w:pPr>
+        <w:pStyle w:val="ListParagraph"/>
+        <w:numPr>
+          <w:ilvl w:val="0"/>
+          <w:numId w:val="1"/>
+        </w:numPr>
+      </w:pPr>
+      <w:r>
         <w:t>If you need to use the recording in MATLAB for postprocessing, right click on the take and select “Export Tracking Data”, export the take into a “*.csv” file, and use “Read_Data.m” to get the trajectory information for all markers.</w:t>
       </w:r>
-      <w:bookmarkStart w:id="0" w:name="_GoBack"/>
-      <w:bookmarkEnd w:id="0"/>
     </w:p>
     <w:sectPr>
       <w:pgSz w:w="12240" w:h="15840"/>

</xml_diff>

<commit_message>
Finished hand animation with joint angle
had problem syncing to Github because some of the .TAK files are larger
than 100MB. Deleted the previous commits by using "git reset --hard
HEAD~1", however lost the changes to the code
</commit_message>
<xml_diff>
--- a/Protocol for recording with Motive.docx
+++ b/Protocol for recording with Motive.docx
@@ -27,7 +27,15 @@
         </w:numPr>
       </w:pPr>
       <w:r>
-        <w:t>Open up Motive (current version 1.6 beta), make sure all the cameras are online. If not, reconnect the USB cables on the undetected cameras.</w:t>
+        <w:t>Open up Motive (current version 1.6 beta</w:t>
+      </w:r>
+      <w:r>
+        <w:t xml:space="preserve"> 2</w:t>
+      </w:r>
+      <w:bookmarkStart w:id="0" w:name="_GoBack"/>
+      <w:bookmarkEnd w:id="0"/>
+      <w:r>
+        <w:t>), make sure all the cameras are online. If not, reconnect the USB cables on the undetected cameras.</w:t>
       </w:r>
     </w:p>
     <w:p>
@@ -89,8 +97,6 @@
       <w:r>
         <w:t>Multi-select all the markers on the object and make it a regid body. (It will reduce the label swapping issue between the markers on hand and markers on the object).</w:t>
       </w:r>
-      <w:bookmarkStart w:id="0" w:name="_GoBack"/>
-      <w:bookmarkEnd w:id="0"/>
     </w:p>
     <w:p>
       <w:pPr>

</xml_diff>